<commit_message>
added result w/ only 1 conv layer
</commit_message>
<xml_diff>
--- a/pdfs/update.docx
+++ b/pdfs/update.docx
@@ -249,16 +249,435 @@
         <w:rPr>
           <w:rFonts w:ascii="Times New Roman" w:hAnsi="Times New Roman" w:cs="Times New Roman"/>
         </w:rPr>
-        <w:t xml:space="preserve">algorithm on smaller canonical datasets – has been cleared. We shall now move on to extending our research to relatively untouched datasets, as well as setting up a </w:t>
-      </w:r>
-      <w:r>
-        <w:rPr>
-          <w:rFonts w:ascii="Times New Roman" w:hAnsi="Times New Roman" w:cs="Times New Roman"/>
-        </w:rPr>
-        <w:t xml:space="preserve">user-friendly web-based interface to classify relevant sequences using our architecture. </w:t>
+        <w:t xml:space="preserve">algorithm on smaller canonical datasets – has been cleared. We shall now move on to extending our research to relatively untouched datasets, as well as </w:t>
+      </w:r>
+      <w:r>
+        <w:rPr>
+          <w:rFonts w:ascii="Times New Roman" w:hAnsi="Times New Roman" w:cs="Times New Roman"/>
+        </w:rPr>
+        <w:t xml:space="preserve">conducting further examination into the robustness of our current architecture. </w:t>
+      </w:r>
+    </w:p>
+    <w:p>
+      <w:pPr>
+        <w:rPr>
+          <w:rFonts w:ascii="Times New Roman" w:hAnsi="Times New Roman" w:cs="Times New Roman"/>
+          <w:u w:val="single"/>
+        </w:rPr>
+      </w:pPr>
+    </w:p>
+    <w:p>
+      <w:pPr>
+        <w:rPr>
+          <w:rFonts w:ascii="Times New Roman" w:hAnsi="Times New Roman" w:cs="Times New Roman"/>
+          <w:b/>
+        </w:rPr>
+      </w:pPr>
+      <w:r>
+        <w:rPr>
+          <w:rFonts w:ascii="Times New Roman" w:hAnsi="Times New Roman" w:cs="Times New Roman"/>
+          <w:b/>
+        </w:rPr>
+        <w:t>Computational approaches developed</w:t>
+      </w:r>
+      <w:r>
+        <w:rPr>
+          <w:rFonts w:ascii="Times New Roman" w:hAnsi="Times New Roman" w:cs="Times New Roman"/>
+          <w:b/>
+        </w:rPr>
+        <w:softHyphen/>
+      </w:r>
+      <w:r>
+        <w:rPr>
+          <w:rFonts w:ascii="Times New Roman" w:hAnsi="Times New Roman" w:cs="Times New Roman"/>
+          <w:b/>
+        </w:rPr>
+        <w:softHyphen/>
+      </w:r>
+      <w:r>
+        <w:rPr>
+          <w:rFonts w:ascii="Times New Roman" w:hAnsi="Times New Roman" w:cs="Times New Roman"/>
+          <w:b/>
+        </w:rPr>
+        <w:softHyphen/>
+      </w:r>
+      <w:r>
+        <w:rPr>
+          <w:rFonts w:ascii="Times New Roman" w:hAnsi="Times New Roman" w:cs="Times New Roman"/>
+          <w:b/>
+        </w:rPr>
+        <w:softHyphen/>
+      </w:r>
+      <w:r>
+        <w:rPr>
+          <w:rFonts w:ascii="Times New Roman" w:hAnsi="Times New Roman" w:cs="Times New Roman"/>
+          <w:b/>
+        </w:rPr>
+        <w:softHyphen/>
+      </w:r>
+      <w:r>
+        <w:rPr>
+          <w:rFonts w:ascii="Times New Roman" w:hAnsi="Times New Roman" w:cs="Times New Roman"/>
+          <w:b/>
+        </w:rPr>
+        <w:softHyphen/>
+      </w:r>
+    </w:p>
+    <w:p>
+      <w:pPr>
+        <w:rPr>
+          <w:rFonts w:ascii="Times New Roman" w:hAnsi="Times New Roman" w:cs="Times New Roman"/>
+          <w:u w:val="single"/>
+        </w:rPr>
+      </w:pPr>
+    </w:p>
+    <w:p>
+      <w:pPr>
+        <w:rPr>
+          <w:rFonts w:ascii="Times New Roman" w:hAnsi="Times New Roman" w:cs="Times New Roman"/>
+        </w:rPr>
+      </w:pPr>
+      <w:r>
+        <w:rPr>
+          <w:rFonts w:ascii="Times New Roman" w:hAnsi="Times New Roman" w:cs="Times New Roman"/>
+        </w:rPr>
+        <w:tab/>
+        <w:t xml:space="preserve">As indicated by our project’s aim, development efforts have focused on Convolutional Neural Networks. </w:t>
+      </w:r>
+      <w:r>
+        <w:rPr>
+          <w:rFonts w:ascii="Times New Roman" w:hAnsi="Times New Roman" w:cs="Times New Roman"/>
+        </w:rPr>
+        <w:t xml:space="preserve">This </w:t>
+      </w:r>
+      <w:r>
+        <w:rPr>
+          <w:rFonts w:ascii="Times New Roman" w:hAnsi="Times New Roman" w:cs="Times New Roman"/>
+        </w:rPr>
+        <w:t xml:space="preserve">has involved tasks such as acquiring relevant </w:t>
+      </w:r>
+      <w:r>
+        <w:rPr>
+          <w:rFonts w:ascii="Times New Roman" w:hAnsi="Times New Roman" w:cs="Times New Roman"/>
+        </w:rPr>
+        <w:t xml:space="preserve">theoretical </w:t>
+      </w:r>
+      <w:r>
+        <w:rPr>
+          <w:rFonts w:ascii="Times New Roman" w:hAnsi="Times New Roman" w:cs="Times New Roman"/>
+        </w:rPr>
+        <w:t xml:space="preserve">domain knowledge required </w:t>
+      </w:r>
+      <w:r>
+        <w:rPr>
+          <w:rFonts w:ascii="Times New Roman" w:hAnsi="Times New Roman" w:cs="Times New Roman"/>
+        </w:rPr>
+        <w:t>to understand CNNs, and conducting experimentation into how to apply such knowledge. As our</w:t>
+      </w:r>
+      <w:r>
+        <w:rPr>
+          <w:rFonts w:ascii="Times New Roman" w:hAnsi="Times New Roman" w:cs="Times New Roman"/>
+        </w:rPr>
+        <w:t xml:space="preserve"> goal</w:t>
+      </w:r>
+      <w:r>
+        <w:rPr>
+          <w:rFonts w:ascii="Times New Roman" w:hAnsi="Times New Roman" w:cs="Times New Roman"/>
+        </w:rPr>
+        <w:t xml:space="preserve"> was to both implement our own CNN,</w:t>
+      </w:r>
+      <w:r>
+        <w:rPr>
+          <w:rFonts w:ascii="Times New Roman" w:hAnsi="Times New Roman" w:cs="Times New Roman"/>
+        </w:rPr>
+        <w:t xml:space="preserve"> </w:t>
+      </w:r>
+      <w:r>
+        <w:rPr>
+          <w:rFonts w:ascii="Times New Roman" w:hAnsi="Times New Roman" w:cs="Times New Roman"/>
+          <w:i/>
+        </w:rPr>
+        <w:t>and</w:t>
+      </w:r>
+      <w:r>
+        <w:rPr>
+          <w:rFonts w:ascii="Times New Roman" w:hAnsi="Times New Roman" w:cs="Times New Roman"/>
+        </w:rPr>
+        <w:t xml:space="preserve"> </w:t>
+      </w:r>
+      <w:r>
+        <w:rPr>
+          <w:rFonts w:ascii="Times New Roman" w:hAnsi="Times New Roman" w:cs="Times New Roman"/>
+        </w:rPr>
+        <w:t xml:space="preserve">use external libraries </w:t>
+      </w:r>
+      <w:r>
+        <w:rPr>
+          <w:rFonts w:ascii="Times New Roman" w:hAnsi="Times New Roman" w:cs="Times New Roman"/>
+        </w:rPr>
+        <w:t>to conduct novel research</w:t>
+      </w:r>
+      <w:r>
+        <w:rPr>
+          <w:rFonts w:ascii="Times New Roman" w:hAnsi="Times New Roman" w:cs="Times New Roman"/>
+        </w:rPr>
+        <w:t xml:space="preserve">, </w:t>
+      </w:r>
+      <w:r>
+        <w:rPr>
+          <w:rFonts w:ascii="Times New Roman" w:hAnsi="Times New Roman" w:cs="Times New Roman"/>
+        </w:rPr>
+        <w:t xml:space="preserve">we were faced with </w:t>
+      </w:r>
+      <w:r>
+        <w:rPr>
+          <w:rFonts w:ascii="Times New Roman" w:hAnsi="Times New Roman" w:cs="Times New Roman"/>
+        </w:rPr>
+        <w:t>the opposite</w:t>
+      </w:r>
+      <w:r>
+        <w:rPr>
+          <w:rFonts w:ascii="Times New Roman" w:hAnsi="Times New Roman" w:cs="Times New Roman"/>
+        </w:rPr>
+        <w:t xml:space="preserve"> task</w:t>
+      </w:r>
+      <w:r>
+        <w:rPr>
+          <w:rFonts w:ascii="Times New Roman" w:hAnsi="Times New Roman" w:cs="Times New Roman"/>
+        </w:rPr>
+        <w:t>s</w:t>
+      </w:r>
+      <w:r>
+        <w:rPr>
+          <w:rFonts w:ascii="Times New Roman" w:hAnsi="Times New Roman" w:cs="Times New Roman"/>
+        </w:rPr>
+        <w:t xml:space="preserve"> of </w:t>
+      </w:r>
+      <w:r>
+        <w:rPr>
+          <w:rFonts w:ascii="Times New Roman" w:hAnsi="Times New Roman" w:cs="Times New Roman"/>
+        </w:rPr>
+        <w:t xml:space="preserve">fully </w:t>
+      </w:r>
+      <w:r>
+        <w:rPr>
+          <w:rFonts w:ascii="Times New Roman" w:hAnsi="Times New Roman" w:cs="Times New Roman"/>
+        </w:rPr>
+        <w:t xml:space="preserve">understanding a CNN’s internal working, as well as gaining “street smarts” relevant to knowing what works in the wild. </w:t>
+      </w:r>
+      <w:r>
+        <w:rPr>
+          <w:rFonts w:ascii="Times New Roman" w:hAnsi="Times New Roman" w:cs="Times New Roman"/>
+        </w:rPr>
+        <w:t>This has allowed us to</w:t>
+      </w:r>
+      <w:r>
+        <w:rPr>
+          <w:rFonts w:ascii="Times New Roman" w:hAnsi="Times New Roman" w:cs="Times New Roman"/>
+        </w:rPr>
+        <w:t xml:space="preserve"> side-by-</w:t>
+      </w:r>
+      <w:r>
+        <w:rPr>
+          <w:rFonts w:ascii="Times New Roman" w:hAnsi="Times New Roman" w:cs="Times New Roman"/>
+        </w:rPr>
+        <w:t>side</w:t>
+      </w:r>
+      <w:r>
+        <w:rPr>
+          <w:rFonts w:ascii="Times New Roman" w:hAnsi="Times New Roman" w:cs="Times New Roman"/>
+        </w:rPr>
+        <w:t xml:space="preserve"> develop a CNN of our own, </w:t>
+      </w:r>
+      <w:r>
+        <w:rPr>
+          <w:rFonts w:ascii="Times New Roman" w:hAnsi="Times New Roman" w:cs="Times New Roman"/>
+        </w:rPr>
+        <w:t xml:space="preserve">and also use existing implementations with the goal of obtaining research-worthy accuracies and findings. </w:t>
+      </w:r>
+    </w:p>
+    <w:p>
+      <w:pPr>
+        <w:rPr>
+          <w:rFonts w:ascii="Times New Roman" w:hAnsi="Times New Roman" w:cs="Times New Roman"/>
+        </w:rPr>
+      </w:pPr>
+      <w:r>
+        <w:rPr>
+          <w:rFonts w:ascii="Times New Roman" w:hAnsi="Times New Roman" w:cs="Times New Roman"/>
+        </w:rPr>
+        <w:tab/>
+        <w:t xml:space="preserve">When it comes to the </w:t>
+      </w:r>
+      <w:r>
+        <w:rPr>
+          <w:rFonts w:ascii="Times New Roman" w:hAnsi="Times New Roman" w:cs="Times New Roman"/>
+          <w:i/>
+        </w:rPr>
+        <w:t xml:space="preserve">how </w:t>
+      </w:r>
+      <w:r>
+        <w:rPr>
+          <w:rFonts w:ascii="Times New Roman" w:hAnsi="Times New Roman" w:cs="Times New Roman"/>
+        </w:rPr>
+        <w:t xml:space="preserve">of developing a CNN and understanding how to use such structures well for real-world analysis, we </w:t>
+      </w:r>
+      <w:r>
+        <w:rPr>
+          <w:rFonts w:ascii="Times New Roman" w:hAnsi="Times New Roman" w:cs="Times New Roman"/>
+        </w:rPr>
+        <w:t xml:space="preserve">perused </w:t>
+      </w:r>
+      <w:r>
+        <w:rPr>
+          <w:rFonts w:ascii="Times New Roman" w:hAnsi="Times New Roman" w:cs="Times New Roman"/>
+        </w:rPr>
+        <w:t xml:space="preserve">papers by luminaries in the field such as LeCunn </w:t>
+      </w:r>
+      <w:r>
+        <w:rPr>
+          <w:rFonts w:ascii="Times New Roman" w:hAnsi="Times New Roman" w:cs="Times New Roman"/>
+        </w:rPr>
+        <w:t xml:space="preserve">(the pioneer of CNNs) and Andrew Ng. We also read widely on prior successful CNN classification jobs – most of which reside in the field of Computer Vision. We thus had to transfer a computer vision approach to handling sequence data, and were led to literature on using CNNs for text classification. This proved key to bridging the divide, as treating the classification of sequence data as another form of text classification allowed us to use CNNs in this domain. We took measures to retain the biological integrity of the data, since clearly human sentences are structured and interpreted far differently from DNA sequences. Some subtle matrix operations – e.g. one-hot vectors using a dictionary of all possible </w:t>
+      </w:r>
+      <w:r>
+        <w:rPr>
+          <w:rFonts w:ascii="Times New Roman" w:hAnsi="Times New Roman" w:cs="Times New Roman"/>
+        </w:rPr>
+        <w:t>k</w:t>
+      </w:r>
+      <w:r>
+        <w:rPr>
+          <w:rFonts w:ascii="Times New Roman" w:hAnsi="Times New Roman" w:cs="Times New Roman"/>
+        </w:rPr>
+        <w:t xml:space="preserve">-mer DNA sequence permutations </w:t>
+      </w:r>
+      <w:r>
+        <w:rPr>
+          <w:rFonts w:ascii="Times New Roman" w:hAnsi="Times New Roman" w:cs="Times New Roman"/>
+        </w:rPr>
+        <w:t>–</w:t>
+      </w:r>
+      <w:r>
+        <w:rPr>
+          <w:rFonts w:ascii="Times New Roman" w:hAnsi="Times New Roman" w:cs="Times New Roman"/>
+        </w:rPr>
+        <w:t xml:space="preserve"> formed the core of such a synthetic approach. </w:t>
+      </w:r>
+    </w:p>
+    <w:p>
+      <w:pPr>
+        <w:rPr>
+          <w:rFonts w:ascii="Times New Roman" w:hAnsi="Times New Roman" w:cs="Times New Roman"/>
+        </w:rPr>
+      </w:pPr>
+      <w:r>
+        <w:rPr>
+          <w:rFonts w:ascii="Times New Roman" w:hAnsi="Times New Roman" w:cs="Times New Roman"/>
+        </w:rPr>
+        <w:tab/>
+      </w:r>
+      <w:r>
+        <w:rPr>
+          <w:rFonts w:ascii="Times New Roman" w:hAnsi="Times New Roman" w:cs="Times New Roman"/>
+        </w:rPr>
+        <w:t xml:space="preserve">Till yesterday we had been using a CNN architecture with </w:t>
+      </w:r>
+      <w:r>
+        <w:rPr>
+          <w:rFonts w:ascii="Times New Roman" w:hAnsi="Times New Roman" w:cs="Times New Roman"/>
+        </w:rPr>
+        <w:t>two 2D Convolution layers</w:t>
+      </w:r>
+      <w:r>
+        <w:rPr>
+          <w:rFonts w:ascii="Times New Roman" w:hAnsi="Times New Roman" w:cs="Times New Roman"/>
+        </w:rPr>
+        <w:t xml:space="preserve">, a 2D Max Pooling layer, </w:t>
+      </w:r>
+      <w:r>
+        <w:rPr>
+          <w:rFonts w:ascii="Times New Roman" w:hAnsi="Times New Roman" w:cs="Times New Roman"/>
+        </w:rPr>
+        <w:t xml:space="preserve">Dropout layers, a Fully Connected Layer, and obviously and output layer. Such an implementation matched the accuracy of our paper of focus (i.e. </w:t>
+      </w:r>
+      <w:r>
+        <w:rPr>
+          <w:rFonts w:ascii="Times New Roman" w:hAnsi="Times New Roman" w:cs="Times New Roman"/>
+          <w:i/>
+        </w:rPr>
+        <w:t>Nguyen et al.</w:t>
+      </w:r>
+      <w:r>
+        <w:rPr>
+          <w:rFonts w:ascii="Times New Roman" w:hAnsi="Times New Roman" w:cs="Times New Roman"/>
+        </w:rPr>
+        <w:t>).</w:t>
+      </w:r>
+    </w:p>
+    <w:p>
+      <w:pPr>
+        <w:rPr>
+          <w:rFonts w:ascii="Times New Roman" w:hAnsi="Times New Roman" w:cs="Times New Roman"/>
+        </w:rPr>
+      </w:pPr>
+      <w:r>
+        <w:rPr>
+          <w:rFonts w:ascii="Times New Roman" w:hAnsi="Times New Roman" w:cs="Times New Roman"/>
+        </w:rPr>
+        <w:tab/>
+        <w:t xml:space="preserve">Taking into consideration the relatively smaller size of the data, we tried a test-run with the identical architecture, barring that this time there was only one Convolutional Layer (we feared that the </w:t>
+      </w:r>
+      <w:r>
+        <w:rPr>
+          <w:rFonts w:ascii="Times New Roman" w:hAnsi="Times New Roman" w:cs="Times New Roman"/>
+        </w:rPr>
+        <w:t xml:space="preserve">previous </w:t>
+      </w:r>
+      <w:r>
+        <w:rPr>
+          <w:rFonts w:ascii="Times New Roman" w:hAnsi="Times New Roman" w:cs="Times New Roman"/>
+        </w:rPr>
+        <w:t>presence of two</w:t>
+      </w:r>
+      <w:r>
+        <w:rPr>
+          <w:rFonts w:ascii="Times New Roman" w:hAnsi="Times New Roman" w:cs="Times New Roman"/>
+        </w:rPr>
+        <w:t xml:space="preserve"> layers</w:t>
+      </w:r>
+      <w:r>
+        <w:rPr>
+          <w:rFonts w:ascii="Times New Roman" w:hAnsi="Times New Roman" w:cs="Times New Roman"/>
+        </w:rPr>
+        <w:t xml:space="preserve"> was </w:t>
+      </w:r>
+      <w:r>
+        <w:rPr>
+          <w:rFonts w:ascii="Times New Roman" w:hAnsi="Times New Roman" w:cs="Times New Roman"/>
+        </w:rPr>
+        <w:t xml:space="preserve">causing </w:t>
       </w:r>
       <w:bookmarkStart w:id="0" w:name="_GoBack"/>
       <w:bookmarkEnd w:id="0"/>
+      <w:r>
+        <w:rPr>
+          <w:rFonts w:ascii="Times New Roman" w:hAnsi="Times New Roman" w:cs="Times New Roman"/>
+        </w:rPr>
+        <w:t>overfitting</w:t>
+      </w:r>
+      <w:r>
+        <w:rPr>
+          <w:rFonts w:ascii="Times New Roman" w:hAnsi="Times New Roman" w:cs="Times New Roman"/>
+        </w:rPr>
+        <w:t>). Our hypothesis proved correct, and this setup surpassed the paper’</w:t>
+      </w:r>
+      <w:r>
+        <w:rPr>
+          <w:rFonts w:ascii="Times New Roman" w:hAnsi="Times New Roman" w:cs="Times New Roman"/>
+        </w:rPr>
+        <w:t>s accuracy.</w:t>
+      </w:r>
     </w:p>
     <w:p>
       <w:pPr>
@@ -280,93 +699,7 @@
           <w:rFonts w:ascii="Times New Roman" w:hAnsi="Times New Roman" w:cs="Times New Roman"/>
           <w:b/>
         </w:rPr>
-        <w:t>Computational approaches developed</w:t>
-      </w:r>
-      <w:r>
-        <w:rPr>
-          <w:rFonts w:ascii="Times New Roman" w:hAnsi="Times New Roman" w:cs="Times New Roman"/>
-          <w:b/>
-        </w:rPr>
-        <w:softHyphen/>
-      </w:r>
-      <w:r>
-        <w:rPr>
-          <w:rFonts w:ascii="Times New Roman" w:hAnsi="Times New Roman" w:cs="Times New Roman"/>
-          <w:b/>
-        </w:rPr>
-        <w:softHyphen/>
-      </w:r>
-      <w:r>
-        <w:rPr>
-          <w:rFonts w:ascii="Times New Roman" w:hAnsi="Times New Roman" w:cs="Times New Roman"/>
-          <w:b/>
-        </w:rPr>
-        <w:softHyphen/>
-      </w:r>
-      <w:r>
-        <w:rPr>
-          <w:rFonts w:ascii="Times New Roman" w:hAnsi="Times New Roman" w:cs="Times New Roman"/>
-          <w:b/>
-        </w:rPr>
-        <w:softHyphen/>
-      </w:r>
-      <w:r>
-        <w:rPr>
-          <w:rFonts w:ascii="Times New Roman" w:hAnsi="Times New Roman" w:cs="Times New Roman"/>
-          <w:b/>
-        </w:rPr>
-        <w:softHyphen/>
-      </w:r>
-      <w:r>
-        <w:rPr>
-          <w:rFonts w:ascii="Times New Roman" w:hAnsi="Times New Roman" w:cs="Times New Roman"/>
-          <w:b/>
-        </w:rPr>
-        <w:softHyphen/>
-      </w:r>
-    </w:p>
-    <w:p>
-      <w:pPr>
-        <w:rPr>
-          <w:rFonts w:ascii="Times New Roman" w:hAnsi="Times New Roman" w:cs="Times New Roman"/>
-          <w:u w:val="single"/>
-        </w:rPr>
-      </w:pPr>
-    </w:p>
-    <w:p>
-      <w:pPr>
-        <w:rPr>
-          <w:rFonts w:ascii="Times New Roman" w:hAnsi="Times New Roman" w:cs="Times New Roman"/>
-        </w:rPr>
-      </w:pPr>
-      <w:r>
-        <w:rPr>
-          <w:rFonts w:ascii="Times New Roman" w:hAnsi="Times New Roman" w:cs="Times New Roman"/>
-        </w:rPr>
-        <w:tab/>
-        <w:t>Convolutional Neural Network – describe specific architecture</w:t>
-      </w:r>
-    </w:p>
-    <w:p>
-      <w:pPr>
-        <w:rPr>
-          <w:rFonts w:ascii="Times New Roman" w:hAnsi="Times New Roman" w:cs="Times New Roman"/>
-          <w:u w:val="single"/>
-        </w:rPr>
-      </w:pPr>
-    </w:p>
-    <w:p>
-      <w:pPr>
-        <w:rPr>
-          <w:rFonts w:ascii="Times New Roman" w:hAnsi="Times New Roman" w:cs="Times New Roman"/>
-          <w:b/>
-        </w:rPr>
-      </w:pPr>
-      <w:r>
-        <w:rPr>
-          <w:rFonts w:ascii="Times New Roman" w:hAnsi="Times New Roman" w:cs="Times New Roman"/>
-          <w:b/>
-        </w:rPr>
+        <w:lastRenderedPageBreak/>
         <w:t>Data used</w:t>
       </w:r>
     </w:p>

</xml_diff>